<commit_message>
GitBook: [#402] No subject
</commit_message>
<xml_diff>
--- a/.gitbook/assets/CSDI_2022_exercise-4_template.docx
+++ b/.gitbook/assets/CSDI_2022_exercise-4_template.docx
@@ -2206,7 +2206,7 @@
           <w:szCs w:val="22"/>
           <w:rtl w:val="0"/>
         </w:rPr>
-        <w:t xml:space="preserve"> so that the top chord is in tension and the bottom chord is in compression. Modify the input lines for truss 2 and compute the form and force diagram.</w:t>
+        <w:t xml:space="preserve"> so that the top chord is in tension and the bottom chord is in compression. Compute the form and force diagram.</w:t>
       </w:r>
     </w:p>
     <w:p>
@@ -6087,7 +6087,7 @@
 
 <file path=customXML/item1.xml><?xml version="1.0" encoding="utf-8"?>
 <go:gDocsCustomXmlDataStorage xmlns:go="http://customooxmlschemas.google.com/" xmlns:r="http://schemas.openxmlformats.org/officeDocument/2006/relationships">
-  <go:docsCustomData xmlns:go="http://customooxmlschemas.google.com/" roundtripDataSignature="AMtx7miAlsrD4VZyjGuRhlgO5PhVUYu2dA==">AMUW2mWuU5HB/8xi+FV58zrewQblu6vFjrfcRXnvrcjCNR10IuQnDvvk30FZMjV6V4eEEfYv8Lcr23A0nHeeYluU7rhLBt92g5007DWXFRacW3x29EerVZY=</go:docsCustomData>
+  <go:docsCustomData xmlns:go="http://customooxmlschemas.google.com/" roundtripDataSignature="AMtx7miAlsrD4VZyjGuRhlgO5PhVUYu2dA==">AMUW2mWRb7EGCITci4UqPfSvLzkjn8GcDbpB6vY+XGHbAmQ32ydgIFMnu6zgUWneE5v5OfKiWeruLTZmTyaakgCVQbeF4yFo9NvwXrq5Wi7hyN9MtulZJrQ=</go:docsCustomData>
 </go:gDocsCustomXmlDataStorage>
 </file>
 

</xml_diff>